<commit_message>
Added new version of CV
CV ver
</commit_message>
<xml_diff>
--- a/assets/pdf/FernandoFerrandoTerradezCV.docx
+++ b/assets/pdf/FernandoFerrandoTerradezCV.docx
@@ -10,13 +10,13 @@
         <mc:AlternateContent>
           <mc:Choice Requires="wps">
             <w:drawing>
-              <wp:anchor distT="0" distB="0" distL="114300" distR="114300" simplePos="0" relativeHeight="251663360" behindDoc="0" locked="0" layoutInCell="1" allowOverlap="1" wp14:anchorId="146B2822" wp14:editId="04EFD286">
+              <wp:anchor distT="0" distB="0" distL="114300" distR="114300" simplePos="0" relativeHeight="251663360" behindDoc="0" locked="0" layoutInCell="1" allowOverlap="1" wp14:anchorId="146B2822" wp14:editId="7D2CE917">
                 <wp:simplePos x="0" y="0"/>
                 <wp:positionH relativeFrom="column">
-                  <wp:posOffset>4480560</wp:posOffset>
+                  <wp:posOffset>4649698</wp:posOffset>
                 </wp:positionH>
                 <wp:positionV relativeFrom="paragraph">
-                  <wp:posOffset>-341961</wp:posOffset>
+                  <wp:posOffset>-341630</wp:posOffset>
                 </wp:positionV>
                 <wp:extent cx="1774190" cy="258445"/>
                 <wp:effectExtent l="0" t="0" r="0" b="8255"/>
@@ -124,7 +124,7 @@
                 <v:stroke joinstyle="miter"/>
                 <v:path gradientshapeok="t" o:connecttype="rect"/>
               </v:shapetype>
-              <v:shape id="Text Box 28" o:spid="_x0000_s1026" type="#_x0000_t202" style="position:absolute;margin-left:352.8pt;margin-top:-26.95pt;width:139.7pt;height:20.35pt;z-index:251663360;visibility:visible;mso-wrap-style:square;mso-width-percent:0;mso-height-percent:0;mso-wrap-distance-left:9pt;mso-wrap-distance-top:0;mso-wrap-distance-right:9pt;mso-wrap-distance-bottom:0;mso-position-horizontal:absolute;mso-position-horizontal-relative:text;mso-position-vertical:absolute;mso-position-vertical-relative:text;mso-width-percent:0;mso-height-percent:0;mso-width-relative:margin;mso-height-relative:margin;v-text-anchor:top" o:gfxdata="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" filled="f" stroked="f">
+              <v:shape id="Text Box 28" o:spid="_x0000_s1026" type="#_x0000_t202" style="position:absolute;margin-left:366.1pt;margin-top:-26.9pt;width:139.7pt;height:20.35pt;z-index:251663360;visibility:visible;mso-wrap-style:square;mso-width-percent:0;mso-height-percent:0;mso-wrap-distance-left:9pt;mso-wrap-distance-top:0;mso-wrap-distance-right:9pt;mso-wrap-distance-bottom:0;mso-position-horizontal:absolute;mso-position-horizontal-relative:text;mso-position-vertical:absolute;mso-position-vertical-relative:text;mso-width-percent:0;mso-height-percent:0;mso-width-relative:margin;mso-height-relative:margin;v-text-anchor:top" o:gfxdata="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" filled="f" stroked="f">
                 <v:textbox>
                   <w:txbxContent>
                     <w:p>
@@ -10986,31 +10986,7 @@
                                   <w:szCs w:val="17"/>
                                   <w:lang w:val="en-GB"/>
                                 </w:rPr>
-                                <w:t>https://www.linkedin</w:t>
-                              </w:r>
-                              <w:r>
-                                <w:rPr>
-                                  <w:rStyle w:val="Hipervnculo"/>
-                                  <w:rFonts w:asciiTheme="minorHAnsi" w:hAnsiTheme="minorHAnsi" w:cstheme="minorHAnsi"/>
-                                  <w:bCs/>
-                                  <w:color w:val="8DB3E2" w:themeColor="text2" w:themeTint="66"/>
-                                  <w:sz w:val="17"/>
-                                  <w:szCs w:val="17"/>
-                                  <w:lang w:val="en-GB"/>
-                                </w:rPr>
-                                <w:t>.</w:t>
-                              </w:r>
-                              <w:r>
-                                <w:rPr>
-                                  <w:rStyle w:val="Hipervnculo"/>
-                                  <w:rFonts w:asciiTheme="minorHAnsi" w:hAnsiTheme="minorHAnsi" w:cstheme="minorHAnsi"/>
-                                  <w:bCs/>
-                                  <w:color w:val="8DB3E2" w:themeColor="text2" w:themeTint="66"/>
-                                  <w:sz w:val="17"/>
-                                  <w:szCs w:val="17"/>
-                                  <w:lang w:val="en-GB"/>
-                                </w:rPr>
-                                <w:t>com/in/ryan-badham/</w:t>
+                                <w:t>https://www.linkedin.com/in/ryan-badham/</w:t>
                               </w:r>
                             </w:hyperlink>
                           </w:p>
@@ -11328,31 +11304,7 @@
                                   <w:szCs w:val="17"/>
                                   <w:lang w:val="en-GB"/>
                                 </w:rPr>
-                                <w:t>https://www.linkedin.com/in/daniel-</w:t>
-                              </w:r>
-                              <w:r>
-                                <w:rPr>
-                                  <w:rStyle w:val="Hipervnculo"/>
-                                  <w:rFonts w:asciiTheme="minorHAnsi" w:hAnsiTheme="minorHAnsi" w:cstheme="minorHAnsi"/>
-                                  <w:bCs/>
-                                  <w:color w:val="8DB3E2" w:themeColor="text2" w:themeTint="66"/>
-                                  <w:sz w:val="17"/>
-                                  <w:szCs w:val="17"/>
-                                  <w:lang w:val="en-GB"/>
-                                </w:rPr>
-                                <w:t>n</w:t>
-                              </w:r>
-                              <w:r>
-                                <w:rPr>
-                                  <w:rStyle w:val="Hipervnculo"/>
-                                  <w:rFonts w:asciiTheme="minorHAnsi" w:hAnsiTheme="minorHAnsi" w:cstheme="minorHAnsi"/>
-                                  <w:bCs/>
-                                  <w:color w:val="8DB3E2" w:themeColor="text2" w:themeTint="66"/>
-                                  <w:sz w:val="17"/>
-                                  <w:szCs w:val="17"/>
-                                  <w:lang w:val="en-GB"/>
-                                </w:rPr>
-                                <w:t>ovillo-villarejo/</w:t>
+                                <w:t>https://www.linkedin.com/in/daniel-novillo-villarejo/</w:t>
                               </w:r>
                             </w:hyperlink>
                           </w:p>
@@ -11676,7 +11628,7 @@
                                     </pic:cNvPicPr>
                                   </pic:nvPicPr>
                                   <pic:blipFill>
-                                    <a:blip r:embed="rId27">
+                                    <a:blip r:embed="rId28">
                                       <a:extLst>
                                         <a:ext uri="{28A0092B-C50C-407E-A947-70E740481C1C}">
                                           <a14:useLocalDpi xmlns:a14="http://schemas.microsoft.com/office/drawing/2010/main" val="0"/>
@@ -12245,19 +12197,7 @@
                                 <w:szCs w:val="16"/>
                                 <w:lang w:val="en-US"/>
                               </w:rPr>
-                              <w:t>Senior Project manager</w:t>
-                            </w:r>
-                            <w:r>
-                              <w:rPr>
-                                <w:rFonts w:ascii="Bebas Neue" w:hAnsi="Bebas Neue" w:cs="Aller"/>
-                                <w:bCs/>
-                                <w:color w:val="404040"/>
-                                <w:spacing w:val="30"/>
-                                <w:sz w:val="16"/>
-                                <w:szCs w:val="16"/>
-                                <w:lang w:val="en-US"/>
-                              </w:rPr>
-                              <w:t>.</w:t>
+                              <w:t>Senior Project manager.</w:t>
                             </w:r>
                           </w:p>
                           <w:p>
@@ -13060,7 +13000,7 @@
                                 <w:lang w:val="en-GB"/>
                               </w:rPr>
                             </w:pPr>
-                            <w:hyperlink r:id="rId28" w:history="1">
+                            <w:hyperlink r:id="rId29" w:history="1">
                               <w:r>
                                 <w:rPr>
                                   <w:rStyle w:val="Hipervnculo"/>
@@ -13109,7 +13049,7 @@
                           <w:lang w:val="en-GB"/>
                         </w:rPr>
                       </w:pPr>
-                      <w:hyperlink r:id="rId29" w:history="1">
+                      <w:hyperlink r:id="rId30" w:history="1">
                         <w:r>
                           <w:rPr>
                             <w:rStyle w:val="Hipervnculo"/>
@@ -13358,19 +13298,7 @@
                                 <w:szCs w:val="16"/>
                                 <w:lang w:val="en-US"/>
                               </w:rPr>
-                              <w:t xml:space="preserve">Senior </w:t>
-                            </w:r>
-                            <w:r>
-                              <w:rPr>
-                                <w:rFonts w:ascii="Bebas Neue" w:hAnsi="Bebas Neue" w:cs="Aller"/>
-                                <w:bCs/>
-                                <w:color w:val="404040"/>
-                                <w:spacing w:val="30"/>
-                                <w:sz w:val="16"/>
-                                <w:szCs w:val="16"/>
-                                <w:lang w:val="en-US"/>
-                              </w:rPr>
-                              <w:t>GAMEPLAY PROGRAMMER.</w:t>
+                              <w:t>Senior GAMEPLAY PROGRAMMER.</w:t>
                             </w:r>
                           </w:p>
                           <w:p>
@@ -13648,7 +13576,7 @@
                                 <w:lang w:val="en-GB"/>
                               </w:rPr>
                             </w:pPr>
-                            <w:hyperlink r:id="rId30" w:history="1">
+                            <w:hyperlink r:id="rId31" w:history="1">
                               <w:r>
                                 <w:rPr>
                                   <w:rStyle w:val="Hipervnculo"/>
@@ -13697,7 +13625,7 @@
                           <w:lang w:val="en-GB"/>
                         </w:rPr>
                       </w:pPr>
-                      <w:hyperlink r:id="rId31" w:history="1">
+                      <w:hyperlink r:id="rId32" w:history="1">
                         <w:r>
                           <w:rPr>
                             <w:rStyle w:val="Hipervnculo"/>
@@ -15138,7 +15066,7 @@
                                 <w:lang w:val="en-GB"/>
                               </w:rPr>
                             </w:pPr>
-                            <w:hyperlink r:id="rId32" w:history="1">
+                            <w:hyperlink r:id="rId33" w:history="1">
                               <w:r>
                                 <w:rPr>
                                   <w:rStyle w:val="Hipervnculo"/>
@@ -15200,7 +15128,7 @@
                           <w:lang w:val="en-GB"/>
                         </w:rPr>
                       </w:pPr>
-                      <w:hyperlink r:id="rId33" w:history="1">
+                      <w:hyperlink r:id="rId34" w:history="1">
                         <w:r>
                           <w:rPr>
                             <w:rStyle w:val="Hipervnculo"/>
@@ -15657,7 +15585,7 @@
                     </pic:cNvPicPr>
                   </pic:nvPicPr>
                   <pic:blipFill>
-                    <a:blip r:embed="rId34"/>
+                    <a:blip r:embed="rId35"/>
                     <a:stretch>
                       <a:fillRect/>
                     </a:stretch>
@@ -16167,7 +16095,7 @@
                                 <w:lang w:val="en-GB"/>
                               </w:rPr>
                             </w:pPr>
-                            <w:hyperlink r:id="rId35" w:history="1">
+                            <w:hyperlink r:id="rId36" w:history="1">
                               <w:r>
                                 <w:rPr>
                                   <w:rStyle w:val="Hipervnculo"/>
@@ -16216,7 +16144,7 @@
                           <w:lang w:val="en-GB"/>
                         </w:rPr>
                       </w:pPr>
-                      <w:hyperlink r:id="rId36" w:history="1">
+                      <w:hyperlink r:id="rId37" w:history="1">
                         <w:r>
                           <w:rPr>
                             <w:rStyle w:val="Hipervnculo"/>

</xml_diff>

<commit_message>
another commit for cv
cvvvvvvvvvvvv
</commit_message>
<xml_diff>
--- a/assets/pdf/FernandoFerrandoTerradezCV.docx
+++ b/assets/pdf/FernandoFerrandoTerradezCV.docx
@@ -10,7 +10,178 @@
         <mc:AlternateContent>
           <mc:Choice Requires="wps">
             <w:drawing>
-              <wp:anchor distT="0" distB="0" distL="114300" distR="114300" simplePos="0" relativeHeight="251663360" behindDoc="0" locked="0" layoutInCell="1" allowOverlap="1" wp14:anchorId="146B2822" wp14:editId="7D2CE917">
+              <wp:anchor distT="0" distB="0" distL="114300" distR="114300" simplePos="0" relativeHeight="251664384" behindDoc="0" locked="0" layoutInCell="1" allowOverlap="1" wp14:anchorId="6B3CF988" wp14:editId="0A8B9EF4">
+                <wp:simplePos x="0" y="0"/>
+                <wp:positionH relativeFrom="column">
+                  <wp:posOffset>3651885</wp:posOffset>
+                </wp:positionH>
+                <wp:positionV relativeFrom="paragraph">
+                  <wp:posOffset>233159</wp:posOffset>
+                </wp:positionV>
+                <wp:extent cx="3307080" cy="426085"/>
+                <wp:effectExtent l="0" t="0" r="0" b="0"/>
+                <wp:wrapNone/>
+                <wp:docPr id="20" name="Text Box 29"/>
+                <wp:cNvGraphicFramePr>
+                  <a:graphicFrameLocks xmlns:a="http://schemas.openxmlformats.org/drawingml/2006/main"/>
+                </wp:cNvGraphicFramePr>
+                <a:graphic xmlns:a="http://schemas.openxmlformats.org/drawingml/2006/main">
+                  <a:graphicData uri="http://schemas.microsoft.com/office/word/2010/wordprocessingShape">
+                    <wps:wsp>
+                      <wps:cNvSpPr txBox="1">
+                        <a:spLocks noChangeArrowheads="1"/>
+                      </wps:cNvSpPr>
+                      <wps:spPr bwMode="auto">
+                        <a:xfrm>
+                          <a:off x="0" y="0"/>
+                          <a:ext cx="3307080" cy="426085"/>
+                        </a:xfrm>
+                        <a:prstGeom prst="rect">
+                          <a:avLst/>
+                        </a:prstGeom>
+                        <a:noFill/>
+                        <a:ln>
+                          <a:noFill/>
+                        </a:ln>
+                        <a:extLst>
+                          <a:ext uri="{909E8E84-426E-40DD-AFC4-6F175D3DCCD1}">
+                            <a14:hiddenFill xmlns:a14="http://schemas.microsoft.com/office/drawing/2010/main">
+                              <a:solidFill>
+                                <a:srgbClr val="FFFFFF"/>
+                              </a:solidFill>
+                            </a14:hiddenFill>
+                          </a:ext>
+                          <a:ext uri="{91240B29-F687-4F45-9708-019B960494DF}">
+                            <a14:hiddenLine xmlns:a14="http://schemas.microsoft.com/office/drawing/2010/main" w="9525">
+                              <a:solidFill>
+                                <a:srgbClr val="000000"/>
+                              </a:solidFill>
+                              <a:miter lim="800000"/>
+                              <a:headEnd/>
+                              <a:tailEnd/>
+                            </a14:hiddenLine>
+                          </a:ext>
+                        </a:extLst>
+                      </wps:spPr>
+                      <wps:txbx>
+                        <w:txbxContent>
+                          <w:p>
+                            <w:pPr>
+                              <w:pStyle w:val="BasicParagraph"/>
+                              <w:jc w:val="center"/>
+                              <w:rPr>
+                                <w:rFonts w:ascii="Bebas Neue" w:hAnsi="Bebas Neue" w:cs="Calibri"/>
+                                <w:bCs/>
+                                <w:color w:val="FFFFFF"/>
+                                <w:spacing w:val="40"/>
+                                <w:sz w:val="16"/>
+                                <w:szCs w:val="16"/>
+                              </w:rPr>
+                            </w:pPr>
+                            <w:r>
+                              <w:rPr>
+                                <w:rFonts w:ascii="Bebas Neue" w:hAnsi="Bebas Neue" w:cs="Calibri"/>
+                                <w:bCs/>
+                                <w:color w:val="FFFFFF"/>
+                                <w:spacing w:val="40"/>
+                                <w:sz w:val="16"/>
+                                <w:szCs w:val="16"/>
+                              </w:rPr>
+                              <w:t>FFTERRADEZ.PROGRAMMING@GMAIL.COM</w:t>
+                            </w:r>
+                          </w:p>
+                          <w:p>
+                            <w:pPr>
+                              <w:spacing w:line="298" w:lineRule="auto"/>
+                              <w:rPr>
+                                <w:rFonts w:ascii="Montserrat" w:hAnsi="Montserrat" w:cs="Calibri"/>
+                                <w:b/>
+                                <w:color w:val="262626"/>
+                                <w:sz w:val="28"/>
+                                <w:szCs w:val="28"/>
+                                <w:lang w:val="es-ES"/>
+                              </w:rPr>
+                            </w:pPr>
+                          </w:p>
+                        </w:txbxContent>
+                      </wps:txbx>
+                      <wps:bodyPr rot="0" vert="horz" wrap="square" lIns="91440" tIns="45720" rIns="91440" bIns="45720" anchor="t" anchorCtr="0" upright="1">
+                        <a:noAutofit/>
+                      </wps:bodyPr>
+                    </wps:wsp>
+                  </a:graphicData>
+                </a:graphic>
+                <wp14:sizeRelH relativeFrom="margin">
+                  <wp14:pctWidth>0</wp14:pctWidth>
+                </wp14:sizeRelH>
+                <wp14:sizeRelV relativeFrom="margin">
+                  <wp14:pctHeight>0</wp14:pctHeight>
+                </wp14:sizeRelV>
+              </wp:anchor>
+            </w:drawing>
+          </mc:Choice>
+          <mc:Fallback>
+            <w:pict>
+              <v:shapetype w14:anchorId="6B3CF988" id="_x0000_t202" coordsize="21600,21600" o:spt="202" path="m,l,21600r21600,l21600,xe">
+                <v:stroke joinstyle="miter"/>
+                <v:path gradientshapeok="t" o:connecttype="rect"/>
+              </v:shapetype>
+              <v:shape id="Text Box 29" o:spid="_x0000_s1026" type="#_x0000_t202" style="position:absolute;margin-left:287.55pt;margin-top:18.35pt;width:260.4pt;height:33.55pt;z-index:251664384;visibility:visible;mso-wrap-style:square;mso-width-percent:0;mso-height-percent:0;mso-wrap-distance-left:9pt;mso-wrap-distance-top:0;mso-wrap-distance-right:9pt;mso-wrap-distance-bottom:0;mso-position-horizontal:absolute;mso-position-horizontal-relative:text;mso-position-vertical:absolute;mso-position-vertical-relative:text;mso-width-percent:0;mso-height-percent:0;mso-width-relative:margin;mso-height-relative:margin;v-text-anchor:top" o:gfxdata="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" filled="f" stroked="f">
+                <v:textbox>
+                  <w:txbxContent>
+                    <w:p>
+                      <w:pPr>
+                        <w:pStyle w:val="BasicParagraph"/>
+                        <w:jc w:val="center"/>
+                        <w:rPr>
+                          <w:rFonts w:ascii="Bebas Neue" w:hAnsi="Bebas Neue" w:cs="Calibri"/>
+                          <w:bCs/>
+                          <w:color w:val="FFFFFF"/>
+                          <w:spacing w:val="40"/>
+                          <w:sz w:val="16"/>
+                          <w:szCs w:val="16"/>
+                        </w:rPr>
+                      </w:pPr>
+                      <w:r>
+                        <w:rPr>
+                          <w:rFonts w:ascii="Bebas Neue" w:hAnsi="Bebas Neue" w:cs="Calibri"/>
+                          <w:bCs/>
+                          <w:color w:val="FFFFFF"/>
+                          <w:spacing w:val="40"/>
+                          <w:sz w:val="16"/>
+                          <w:szCs w:val="16"/>
+                        </w:rPr>
+                        <w:t>FFTERRADEZ.PROGRAMMING@GMAIL.COM</w:t>
+                      </w:r>
+                    </w:p>
+                    <w:p>
+                      <w:pPr>
+                        <w:spacing w:line="298" w:lineRule="auto"/>
+                        <w:rPr>
+                          <w:rFonts w:ascii="Montserrat" w:hAnsi="Montserrat" w:cs="Calibri"/>
+                          <w:b/>
+                          <w:color w:val="262626"/>
+                          <w:sz w:val="28"/>
+                          <w:szCs w:val="28"/>
+                          <w:lang w:val="es-ES"/>
+                        </w:rPr>
+                      </w:pPr>
+                    </w:p>
+                  </w:txbxContent>
+                </v:textbox>
+              </v:shape>
+            </w:pict>
+          </mc:Fallback>
+        </mc:AlternateContent>
+      </w:r>
+      <w:r>
+        <w:rPr>
+          <w:noProof/>
+        </w:rPr>
+        <mc:AlternateContent>
+          <mc:Choice Requires="wps">
+            <w:drawing>
+              <wp:anchor distT="0" distB="0" distL="114300" distR="114300" simplePos="0" relativeHeight="251663360" behindDoc="0" locked="0" layoutInCell="1" allowOverlap="1" wp14:anchorId="146B2822" wp14:editId="2E89282B">
                 <wp:simplePos x="0" y="0"/>
                 <wp:positionH relativeFrom="column">
                   <wp:posOffset>4649698</wp:posOffset>
@@ -120,11 +291,7 @@
           </mc:Choice>
           <mc:Fallback>
             <w:pict>
-              <v:shapetype w14:anchorId="146B2822" id="_x0000_t202" coordsize="21600,21600" o:spt="202" path="m,l,21600r21600,l21600,xe">
-                <v:stroke joinstyle="miter"/>
-                <v:path gradientshapeok="t" o:connecttype="rect"/>
-              </v:shapetype>
-              <v:shape id="Text Box 28" o:spid="_x0000_s1026" type="#_x0000_t202" style="position:absolute;margin-left:366.1pt;margin-top:-26.9pt;width:139.7pt;height:20.35pt;z-index:251663360;visibility:visible;mso-wrap-style:square;mso-width-percent:0;mso-height-percent:0;mso-wrap-distance-left:9pt;mso-wrap-distance-top:0;mso-wrap-distance-right:9pt;mso-wrap-distance-bottom:0;mso-position-horizontal:absolute;mso-position-horizontal-relative:text;mso-position-vertical:absolute;mso-position-vertical-relative:text;mso-width-percent:0;mso-height-percent:0;mso-width-relative:margin;mso-height-relative:margin;v-text-anchor:top" o:gfxdata="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" filled="f" stroked="f">
+              <v:shape w14:anchorId="146B2822" id="Text Box 28" o:spid="_x0000_s1027" type="#_x0000_t202" style="position:absolute;margin-left:366.1pt;margin-top:-26.9pt;width:139.7pt;height:20.35pt;z-index:251663360;visibility:visible;mso-wrap-style:square;mso-width-percent:0;mso-height-percent:0;mso-wrap-distance-left:9pt;mso-wrap-distance-top:0;mso-wrap-distance-right:9pt;mso-wrap-distance-bottom:0;mso-position-horizontal:absolute;mso-position-horizontal-relative:text;mso-position-vertical:absolute;mso-position-vertical-relative:text;mso-width-percent:0;mso-height-percent:0;mso-width-relative:margin;mso-height-relative:margin;v-text-anchor:top" o:gfxdata="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" filled="f" stroked="f">
                 <v:textbox>
                   <w:txbxContent>
                     <w:p>
@@ -160,223 +327,6 @@
                           <w:color w:val="262626"/>
                           <w:sz w:val="28"/>
                           <w:szCs w:val="28"/>
-                        </w:rPr>
-                      </w:pPr>
-                    </w:p>
-                  </w:txbxContent>
-                </v:textbox>
-              </v:shape>
-            </w:pict>
-          </mc:Fallback>
-        </mc:AlternateContent>
-      </w:r>
-      <w:r>
-        <w:rPr>
-          <w:noProof/>
-        </w:rPr>
-        <mc:AlternateContent>
-          <mc:Choice Requires="wps">
-            <w:drawing>
-              <wp:anchor distT="0" distB="0" distL="114300" distR="114300" simplePos="0" relativeHeight="251664384" behindDoc="0" locked="0" layoutInCell="1" allowOverlap="1" wp14:anchorId="6B3CF988" wp14:editId="318C4B0E">
-                <wp:simplePos x="0" y="0"/>
-                <wp:positionH relativeFrom="column">
-                  <wp:posOffset>3651885</wp:posOffset>
-                </wp:positionH>
-                <wp:positionV relativeFrom="paragraph">
-                  <wp:posOffset>148894</wp:posOffset>
-                </wp:positionV>
-                <wp:extent cx="3307080" cy="426085"/>
-                <wp:effectExtent l="0" t="0" r="0" b="0"/>
-                <wp:wrapNone/>
-                <wp:docPr id="20" name="Text Box 29"/>
-                <wp:cNvGraphicFramePr>
-                  <a:graphicFrameLocks xmlns:a="http://schemas.openxmlformats.org/drawingml/2006/main"/>
-                </wp:cNvGraphicFramePr>
-                <a:graphic xmlns:a="http://schemas.openxmlformats.org/drawingml/2006/main">
-                  <a:graphicData uri="http://schemas.microsoft.com/office/word/2010/wordprocessingShape">
-                    <wps:wsp>
-                      <wps:cNvSpPr txBox="1">
-                        <a:spLocks noChangeArrowheads="1"/>
-                      </wps:cNvSpPr>
-                      <wps:spPr bwMode="auto">
-                        <a:xfrm>
-                          <a:off x="0" y="0"/>
-                          <a:ext cx="3307080" cy="426085"/>
-                        </a:xfrm>
-                        <a:prstGeom prst="rect">
-                          <a:avLst/>
-                        </a:prstGeom>
-                        <a:noFill/>
-                        <a:ln>
-                          <a:noFill/>
-                        </a:ln>
-                        <a:extLst>
-                          <a:ext uri="{909E8E84-426E-40DD-AFC4-6F175D3DCCD1}">
-                            <a14:hiddenFill xmlns:a14="http://schemas.microsoft.com/office/drawing/2010/main">
-                              <a:solidFill>
-                                <a:srgbClr val="FFFFFF"/>
-                              </a:solidFill>
-                            </a14:hiddenFill>
-                          </a:ext>
-                          <a:ext uri="{91240B29-F687-4F45-9708-019B960494DF}">
-                            <a14:hiddenLine xmlns:a14="http://schemas.microsoft.com/office/drawing/2010/main" w="9525">
-                              <a:solidFill>
-                                <a:srgbClr val="000000"/>
-                              </a:solidFill>
-                              <a:miter lim="800000"/>
-                              <a:headEnd/>
-                              <a:tailEnd/>
-                            </a14:hiddenLine>
-                          </a:ext>
-                        </a:extLst>
-                      </wps:spPr>
-                      <wps:txbx>
-                        <w:txbxContent>
-                          <w:p>
-                            <w:pPr>
-                              <w:pStyle w:val="BasicParagraph"/>
-                              <w:jc w:val="center"/>
-                              <w:rPr>
-                                <w:rFonts w:ascii="Bebas Neue" w:hAnsi="Bebas Neue" w:cs="Calibri"/>
-                                <w:bCs/>
-                                <w:color w:val="FFFFFF"/>
-                                <w:spacing w:val="40"/>
-                                <w:sz w:val="16"/>
-                                <w:szCs w:val="16"/>
-                              </w:rPr>
-                            </w:pPr>
-                            <w:r>
-                              <w:rPr>
-                                <w:rFonts w:ascii="Bebas Neue" w:hAnsi="Bebas Neue" w:cs="Calibri"/>
-                                <w:bCs/>
-                                <w:color w:val="FFFFFF"/>
-                                <w:spacing w:val="40"/>
-                                <w:sz w:val="16"/>
-                                <w:szCs w:val="16"/>
-                              </w:rPr>
-                              <w:t>FFTERRADEZ.PROGRAMMING</w:t>
-                            </w:r>
-                          </w:p>
-                          <w:p>
-                            <w:pPr>
-                              <w:pStyle w:val="BasicParagraph"/>
-                              <w:jc w:val="center"/>
-                              <w:rPr>
-                                <w:rFonts w:ascii="Bebas Neue" w:hAnsi="Bebas Neue" w:cs="Calibri"/>
-                                <w:bCs/>
-                                <w:color w:val="FFFFFF"/>
-                                <w:spacing w:val="40"/>
-                                <w:sz w:val="16"/>
-                                <w:szCs w:val="16"/>
-                              </w:rPr>
-                            </w:pPr>
-                            <w:r>
-                              <w:rPr>
-                                <w:rFonts w:ascii="Bebas Neue" w:hAnsi="Bebas Neue" w:cs="Calibri"/>
-                                <w:bCs/>
-                                <w:color w:val="FFFFFF"/>
-                                <w:spacing w:val="40"/>
-                                <w:sz w:val="16"/>
-                                <w:szCs w:val="16"/>
-                              </w:rPr>
-                              <w:t>@GMAIL.COM</w:t>
-                            </w:r>
-                          </w:p>
-                          <w:p>
-                            <w:pPr>
-                              <w:spacing w:line="298" w:lineRule="auto"/>
-                              <w:rPr>
-                                <w:rFonts w:ascii="Montserrat" w:hAnsi="Montserrat" w:cs="Calibri"/>
-                                <w:b/>
-                                <w:color w:val="262626"/>
-                                <w:sz w:val="28"/>
-                                <w:szCs w:val="28"/>
-                                <w:lang w:val="es-ES"/>
-                              </w:rPr>
-                            </w:pPr>
-                          </w:p>
-                        </w:txbxContent>
-                      </wps:txbx>
-                      <wps:bodyPr rot="0" vert="horz" wrap="square" lIns="91440" tIns="45720" rIns="91440" bIns="45720" anchor="t" anchorCtr="0" upright="1">
-                        <a:noAutofit/>
-                      </wps:bodyPr>
-                    </wps:wsp>
-                  </a:graphicData>
-                </a:graphic>
-                <wp14:sizeRelH relativeFrom="margin">
-                  <wp14:pctWidth>0</wp14:pctWidth>
-                </wp14:sizeRelH>
-                <wp14:sizeRelV relativeFrom="margin">
-                  <wp14:pctHeight>0</wp14:pctHeight>
-                </wp14:sizeRelV>
-              </wp:anchor>
-            </w:drawing>
-          </mc:Choice>
-          <mc:Fallback>
-            <w:pict>
-              <v:shape w14:anchorId="6B3CF988" id="Text Box 29" o:spid="_x0000_s1027" type="#_x0000_t202" style="position:absolute;margin-left:287.55pt;margin-top:11.7pt;width:260.4pt;height:33.55pt;z-index:251664384;visibility:visible;mso-wrap-style:square;mso-width-percent:0;mso-height-percent:0;mso-wrap-distance-left:9pt;mso-wrap-distance-top:0;mso-wrap-distance-right:9pt;mso-wrap-distance-bottom:0;mso-position-horizontal:absolute;mso-position-horizontal-relative:text;mso-position-vertical:absolute;mso-position-vertical-relative:text;mso-width-percent:0;mso-height-percent:0;mso-width-relative:margin;mso-height-relative:margin;v-text-anchor:top" o:gfxdata="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" filled="f" stroked="f">
-                <v:textbox>
-                  <w:txbxContent>
-                    <w:p>
-                      <w:pPr>
-                        <w:pStyle w:val="BasicParagraph"/>
-                        <w:jc w:val="center"/>
-                        <w:rPr>
-                          <w:rFonts w:ascii="Bebas Neue" w:hAnsi="Bebas Neue" w:cs="Calibri"/>
-                          <w:bCs/>
-                          <w:color w:val="FFFFFF"/>
-                          <w:spacing w:val="40"/>
-                          <w:sz w:val="16"/>
-                          <w:szCs w:val="16"/>
-                        </w:rPr>
-                      </w:pPr>
-                      <w:r>
-                        <w:rPr>
-                          <w:rFonts w:ascii="Bebas Neue" w:hAnsi="Bebas Neue" w:cs="Calibri"/>
-                          <w:bCs/>
-                          <w:color w:val="FFFFFF"/>
-                          <w:spacing w:val="40"/>
-                          <w:sz w:val="16"/>
-                          <w:szCs w:val="16"/>
-                        </w:rPr>
-                        <w:t>FFTERRADEZ.PROGRAMMING</w:t>
-                      </w:r>
-                    </w:p>
-                    <w:p>
-                      <w:pPr>
-                        <w:pStyle w:val="BasicParagraph"/>
-                        <w:jc w:val="center"/>
-                        <w:rPr>
-                          <w:rFonts w:ascii="Bebas Neue" w:hAnsi="Bebas Neue" w:cs="Calibri"/>
-                          <w:bCs/>
-                          <w:color w:val="FFFFFF"/>
-                          <w:spacing w:val="40"/>
-                          <w:sz w:val="16"/>
-                          <w:szCs w:val="16"/>
-                        </w:rPr>
-                      </w:pPr>
-                      <w:r>
-                        <w:rPr>
-                          <w:rFonts w:ascii="Bebas Neue" w:hAnsi="Bebas Neue" w:cs="Calibri"/>
-                          <w:bCs/>
-                          <w:color w:val="FFFFFF"/>
-                          <w:spacing w:val="40"/>
-                          <w:sz w:val="16"/>
-                          <w:szCs w:val="16"/>
-                        </w:rPr>
-                        <w:t>@GMAIL.COM</w:t>
-                      </w:r>
-                    </w:p>
-                    <w:p>
-                      <w:pPr>
-                        <w:spacing w:line="298" w:lineRule="auto"/>
-                        <w:rPr>
-                          <w:rFonts w:ascii="Montserrat" w:hAnsi="Montserrat" w:cs="Calibri"/>
-                          <w:b/>
-                          <w:color w:val="262626"/>
-                          <w:sz w:val="28"/>
-                          <w:szCs w:val="28"/>
-                          <w:lang w:val="es-ES"/>
                         </w:rPr>
                       </w:pPr>
                     </w:p>

</xml_diff>